<commit_message>
Se agregan fechas de revision
</commit_message>
<xml_diff>
--- a/DiagramaBloquesHardware.docx
+++ b/DiagramaBloquesHardware.docx
@@ -44,7 +44,7 @@
           <w:noProof/>
         </w:rPr>
         <w:drawing>
-          <wp:inline distT="0" distB="0" distL="0" distR="0">
+          <wp:inline distT="0" distB="0" distL="0" distR="0" wp14:anchorId="7EC9749D" wp14:editId="118BB595">
             <wp:extent cx="2143125" cy="2143125"/>
             <wp:effectExtent l="0" t="0" r="0" b="0"/>
             <wp:docPr id="1" name="image2.jpg" descr="Image result for UAG"/>
@@ -335,67 +335,67 @@
     </w:p>
     <w:p>
       <w:pPr>
-        <w:pStyle w:val="Sinespaciado"/>
-        <w:ind w:left="720"/>
-        <w:jc w:val="both"/>
-        <w:rPr>
-          <w:rFonts w:ascii="Arial" w:hAnsi="Arial" w:cs="Arial"/>
-          <w:sz w:val="24"/>
-          <w:szCs w:val="24"/>
-        </w:rPr>
-      </w:pPr>
-    </w:p>
-    <w:p>
-      <w:pPr>
-        <w:pStyle w:val="Sinespaciado"/>
-        <w:ind w:left="720"/>
-        <w:jc w:val="both"/>
-        <w:rPr>
-          <w:rFonts w:ascii="Arial" w:hAnsi="Arial" w:cs="Arial"/>
-          <w:sz w:val="24"/>
-          <w:szCs w:val="24"/>
-        </w:rPr>
-      </w:pPr>
-    </w:p>
-    <w:p>
-      <w:pPr>
-        <w:pStyle w:val="Sinespaciado"/>
-        <w:ind w:left="720"/>
-        <w:jc w:val="both"/>
-        <w:rPr>
-          <w:rFonts w:ascii="Arial" w:hAnsi="Arial" w:cs="Arial"/>
-          <w:sz w:val="24"/>
-          <w:szCs w:val="24"/>
-        </w:rPr>
-      </w:pPr>
-    </w:p>
-    <w:p>
-      <w:pPr>
-        <w:pStyle w:val="Sinespaciado"/>
-        <w:ind w:left="720"/>
-        <w:jc w:val="both"/>
-        <w:rPr>
-          <w:rFonts w:ascii="Arial" w:hAnsi="Arial" w:cs="Arial"/>
-          <w:sz w:val="24"/>
-          <w:szCs w:val="24"/>
-        </w:rPr>
-      </w:pPr>
-    </w:p>
-    <w:p>
-      <w:pPr>
-        <w:pStyle w:val="Sinespaciado"/>
-        <w:ind w:left="720"/>
-        <w:jc w:val="both"/>
-        <w:rPr>
-          <w:rFonts w:ascii="Arial" w:hAnsi="Arial" w:cs="Arial"/>
-          <w:sz w:val="24"/>
-          <w:szCs w:val="24"/>
-        </w:rPr>
-      </w:pPr>
-    </w:p>
-    <w:p>
-      <w:pPr>
-        <w:pStyle w:val="Sinespaciado"/>
+        <w:pStyle w:val="NoSpacing"/>
+        <w:ind w:left="720"/>
+        <w:jc w:val="both"/>
+        <w:rPr>
+          <w:rFonts w:ascii="Arial" w:hAnsi="Arial" w:cs="Arial"/>
+          <w:sz w:val="24"/>
+          <w:szCs w:val="24"/>
+        </w:rPr>
+      </w:pPr>
+    </w:p>
+    <w:p>
+      <w:pPr>
+        <w:pStyle w:val="NoSpacing"/>
+        <w:ind w:left="720"/>
+        <w:jc w:val="both"/>
+        <w:rPr>
+          <w:rFonts w:ascii="Arial" w:hAnsi="Arial" w:cs="Arial"/>
+          <w:sz w:val="24"/>
+          <w:szCs w:val="24"/>
+        </w:rPr>
+      </w:pPr>
+    </w:p>
+    <w:p>
+      <w:pPr>
+        <w:pStyle w:val="NoSpacing"/>
+        <w:ind w:left="720"/>
+        <w:jc w:val="both"/>
+        <w:rPr>
+          <w:rFonts w:ascii="Arial" w:hAnsi="Arial" w:cs="Arial"/>
+          <w:sz w:val="24"/>
+          <w:szCs w:val="24"/>
+        </w:rPr>
+      </w:pPr>
+    </w:p>
+    <w:p>
+      <w:pPr>
+        <w:pStyle w:val="NoSpacing"/>
+        <w:ind w:left="720"/>
+        <w:jc w:val="both"/>
+        <w:rPr>
+          <w:rFonts w:ascii="Arial" w:hAnsi="Arial" w:cs="Arial"/>
+          <w:sz w:val="24"/>
+          <w:szCs w:val="24"/>
+        </w:rPr>
+      </w:pPr>
+    </w:p>
+    <w:p>
+      <w:pPr>
+        <w:pStyle w:val="NoSpacing"/>
+        <w:ind w:left="720"/>
+        <w:jc w:val="both"/>
+        <w:rPr>
+          <w:rFonts w:ascii="Arial" w:hAnsi="Arial" w:cs="Arial"/>
+          <w:sz w:val="24"/>
+          <w:szCs w:val="24"/>
+        </w:rPr>
+      </w:pPr>
+    </w:p>
+    <w:p>
+      <w:pPr>
+        <w:pStyle w:val="NoSpacing"/>
         <w:ind w:left="720"/>
         <w:jc w:val="both"/>
         <w:rPr>
@@ -418,19 +418,19 @@
     </w:p>
     <w:p>
       <w:pPr>
-        <w:pStyle w:val="Sinespaciado"/>
-        <w:ind w:left="720"/>
-        <w:jc w:val="both"/>
-        <w:rPr>
-          <w:rFonts w:ascii="Arial" w:hAnsi="Arial" w:cs="Arial"/>
-          <w:sz w:val="24"/>
-          <w:szCs w:val="24"/>
-        </w:rPr>
-      </w:pPr>
-    </w:p>
-    <w:p>
-      <w:pPr>
-        <w:pStyle w:val="Sinespaciado"/>
+        <w:pStyle w:val="NoSpacing"/>
+        <w:ind w:left="720"/>
+        <w:jc w:val="both"/>
+        <w:rPr>
+          <w:rFonts w:ascii="Arial" w:hAnsi="Arial" w:cs="Arial"/>
+          <w:sz w:val="24"/>
+          <w:szCs w:val="24"/>
+        </w:rPr>
+      </w:pPr>
+    </w:p>
+    <w:p>
+      <w:pPr>
+        <w:pStyle w:val="NoSpacing"/>
         <w:numPr>
           <w:ilvl w:val="1"/>
           <w:numId w:val="2"/>
@@ -455,18 +455,18 @@
     </w:p>
     <w:p>
       <w:pPr>
-        <w:pStyle w:val="Sinespaciado"/>
-        <w:jc w:val="both"/>
-        <w:rPr>
-          <w:rFonts w:ascii="Arial" w:hAnsi="Arial" w:cs="Arial"/>
-          <w:sz w:val="24"/>
-          <w:szCs w:val="24"/>
-        </w:rPr>
-      </w:pPr>
-    </w:p>
-    <w:p>
-      <w:pPr>
-        <w:pStyle w:val="Sinespaciado"/>
+        <w:pStyle w:val="NoSpacing"/>
+        <w:jc w:val="both"/>
+        <w:rPr>
+          <w:rFonts w:ascii="Arial" w:hAnsi="Arial" w:cs="Arial"/>
+          <w:sz w:val="24"/>
+          <w:szCs w:val="24"/>
+        </w:rPr>
+      </w:pPr>
+    </w:p>
+    <w:p>
+      <w:pPr>
+        <w:pStyle w:val="NoSpacing"/>
         <w:ind w:left="720"/>
         <w:jc w:val="both"/>
         <w:rPr>
@@ -486,7 +486,7 @@
     </w:p>
     <w:p>
       <w:pPr>
-        <w:pStyle w:val="Sinespaciado"/>
+        <w:pStyle w:val="NoSpacing"/>
         <w:ind w:left="720"/>
         <w:jc w:val="both"/>
         <w:rPr>
@@ -499,7 +499,7 @@
     </w:p>
     <w:p>
       <w:pPr>
-        <w:pStyle w:val="Sinespaciado"/>
+        <w:pStyle w:val="NoSpacing"/>
         <w:ind w:left="720"/>
         <w:jc w:val="both"/>
         <w:rPr>
@@ -521,7 +521,7 @@
     </w:p>
     <w:p>
       <w:pPr>
-        <w:pStyle w:val="Sinespaciado"/>
+        <w:pStyle w:val="NoSpacing"/>
         <w:ind w:left="720"/>
         <w:jc w:val="both"/>
         <w:rPr>
@@ -533,16 +533,16 @@
     </w:p>
     <w:tbl>
       <w:tblPr>
-        <w:tblStyle w:val="Tablaconcuadrcula"/>
+        <w:tblStyle w:val="TableGrid"/>
         <w:tblW w:w="0" w:type="auto"/>
         <w:tblInd w:w="720" w:type="dxa"/>
         <w:tblLook w:val="04A0" w:firstRow="1" w:lastRow="0" w:firstColumn="1" w:lastColumn="0" w:noHBand="0" w:noVBand="1"/>
       </w:tblPr>
       <w:tblGrid>
-        <w:gridCol w:w="2070"/>
-        <w:gridCol w:w="2074"/>
-        <w:gridCol w:w="2136"/>
-        <w:gridCol w:w="2054"/>
+        <w:gridCol w:w="1977"/>
+        <w:gridCol w:w="1984"/>
+        <w:gridCol w:w="2079"/>
+        <w:gridCol w:w="2068"/>
       </w:tblGrid>
       <w:tr>
         <w:tc>
@@ -552,7 +552,7 @@
           </w:tcPr>
           <w:p>
             <w:pPr>
-              <w:pStyle w:val="Sinespaciado"/>
+              <w:pStyle w:val="NoSpacing"/>
               <w:pBdr>
                 <w:top w:val="none" w:sz="0" w:space="0" w:color="auto"/>
                 <w:left w:val="none" w:sz="0" w:space="0" w:color="auto"/>
@@ -586,7 +586,7 @@
           </w:tcPr>
           <w:p>
             <w:pPr>
-              <w:pStyle w:val="Sinespaciado"/>
+              <w:pStyle w:val="NoSpacing"/>
               <w:pBdr>
                 <w:top w:val="none" w:sz="0" w:space="0" w:color="auto"/>
                 <w:left w:val="none" w:sz="0" w:space="0" w:color="auto"/>
@@ -620,7 +620,7 @@
           </w:tcPr>
           <w:p>
             <w:pPr>
-              <w:pStyle w:val="Sinespaciado"/>
+              <w:pStyle w:val="NoSpacing"/>
               <w:pBdr>
                 <w:top w:val="none" w:sz="0" w:space="0" w:color="auto"/>
                 <w:left w:val="none" w:sz="0" w:space="0" w:color="auto"/>
@@ -654,7 +654,7 @@
           </w:tcPr>
           <w:p>
             <w:pPr>
-              <w:pStyle w:val="Sinespaciado"/>
+              <w:pStyle w:val="NoSpacing"/>
               <w:pBdr>
                 <w:top w:val="none" w:sz="0" w:space="0" w:color="auto"/>
                 <w:left w:val="none" w:sz="0" w:space="0" w:color="auto"/>
@@ -689,7 +689,7 @@
           </w:tcPr>
           <w:p>
             <w:pPr>
-              <w:pStyle w:val="Sinespaciado"/>
+              <w:pStyle w:val="NoSpacing"/>
               <w:pBdr>
                 <w:top w:val="none" w:sz="0" w:space="0" w:color="auto"/>
                 <w:left w:val="none" w:sz="0" w:space="0" w:color="auto"/>
@@ -720,7 +720,7 @@
           </w:tcPr>
           <w:p>
             <w:pPr>
-              <w:pStyle w:val="Sinespaciado"/>
+              <w:pStyle w:val="NoSpacing"/>
               <w:pBdr>
                 <w:top w:val="none" w:sz="0" w:space="0" w:color="auto"/>
                 <w:left w:val="none" w:sz="0" w:space="0" w:color="auto"/>
@@ -751,7 +751,7 @@
           </w:tcPr>
           <w:p>
             <w:pPr>
-              <w:pStyle w:val="Sinespaciado"/>
+              <w:pStyle w:val="NoSpacing"/>
               <w:pBdr>
                 <w:top w:val="none" w:sz="0" w:space="0" w:color="auto"/>
                 <w:left w:val="none" w:sz="0" w:space="0" w:color="auto"/>
@@ -782,7 +782,7 @@
           </w:tcPr>
           <w:p>
             <w:pPr>
-              <w:pStyle w:val="Sinespaciado"/>
+              <w:pStyle w:val="NoSpacing"/>
               <w:pBdr>
                 <w:top w:val="none" w:sz="0" w:space="0" w:color="auto"/>
                 <w:left w:val="none" w:sz="0" w:space="0" w:color="auto"/>
@@ -791,6 +791,234 @@
                 <w:between w:val="none" w:sz="0" w:space="0" w:color="auto"/>
               </w:pBdr>
               <w:jc w:val="center"/>
+              <w:rPr>
+                <w:rFonts w:ascii="Arial" w:hAnsi="Arial" w:cs="Arial"/>
+                <w:sz w:val="24"/>
+                <w:szCs w:val="24"/>
+              </w:rPr>
+            </w:pPr>
+            <w:r>
+              <w:rPr>
+                <w:rFonts w:ascii="Arial" w:hAnsi="Arial" w:cs="Arial"/>
+                <w:sz w:val="24"/>
+                <w:szCs w:val="24"/>
+              </w:rPr>
+              <w:t>08/10/2018</w:t>
+            </w:r>
+          </w:p>
+        </w:tc>
+      </w:tr>
+      <w:tr>
+        <w:tc>
+          <w:tcPr>
+            <w:tcW w:w="2244" w:type="dxa"/>
+          </w:tcPr>
+          <w:p>
+            <w:pPr>
+              <w:pStyle w:val="NoSpacing"/>
+              <w:pBdr>
+                <w:top w:val="none" w:sz="0" w:space="0" w:color="auto"/>
+                <w:left w:val="none" w:sz="0" w:space="0" w:color="auto"/>
+                <w:bottom w:val="none" w:sz="0" w:space="0" w:color="auto"/>
+                <w:right w:val="none" w:sz="0" w:space="0" w:color="auto"/>
+                <w:between w:val="none" w:sz="0" w:space="0" w:color="auto"/>
+              </w:pBdr>
+              <w:jc w:val="both"/>
+              <w:rPr>
+                <w:rFonts w:ascii="Arial" w:hAnsi="Arial" w:cs="Arial"/>
+                <w:sz w:val="24"/>
+                <w:szCs w:val="24"/>
+              </w:rPr>
+            </w:pPr>
+            <w:r>
+              <w:rPr>
+                <w:rFonts w:ascii="Arial" w:hAnsi="Arial" w:cs="Arial"/>
+                <w:sz w:val="24"/>
+                <w:szCs w:val="24"/>
+              </w:rPr>
+              <w:t>Javier Medina C</w:t>
+            </w:r>
+          </w:p>
+        </w:tc>
+        <w:tc>
+          <w:tcPr>
+            <w:tcW w:w="2244" w:type="dxa"/>
+          </w:tcPr>
+          <w:p>
+            <w:pPr>
+              <w:pStyle w:val="NoSpacing"/>
+              <w:pBdr>
+                <w:top w:val="none" w:sz="0" w:space="0" w:color="auto"/>
+                <w:left w:val="none" w:sz="0" w:space="0" w:color="auto"/>
+                <w:bottom w:val="none" w:sz="0" w:space="0" w:color="auto"/>
+                <w:right w:val="none" w:sz="0" w:space="0" w:color="auto"/>
+                <w:between w:val="none" w:sz="0" w:space="0" w:color="auto"/>
+              </w:pBdr>
+              <w:jc w:val="center"/>
+              <w:rPr>
+                <w:rFonts w:ascii="Arial" w:hAnsi="Arial" w:cs="Arial"/>
+                <w:sz w:val="24"/>
+                <w:szCs w:val="24"/>
+              </w:rPr>
+            </w:pPr>
+            <w:r>
+              <w:rPr>
+                <w:rFonts w:ascii="Arial" w:hAnsi="Arial" w:cs="Arial"/>
+                <w:sz w:val="24"/>
+                <w:szCs w:val="24"/>
+              </w:rPr>
+              <w:t>1.1</w:t>
+            </w:r>
+          </w:p>
+        </w:tc>
+        <w:tc>
+          <w:tcPr>
+            <w:tcW w:w="2245" w:type="dxa"/>
+          </w:tcPr>
+          <w:p>
+            <w:pPr>
+              <w:pStyle w:val="NoSpacing"/>
+              <w:pBdr>
+                <w:top w:val="none" w:sz="0" w:space="0" w:color="auto"/>
+                <w:left w:val="none" w:sz="0" w:space="0" w:color="auto"/>
+                <w:bottom w:val="none" w:sz="0" w:space="0" w:color="auto"/>
+                <w:right w:val="none" w:sz="0" w:space="0" w:color="auto"/>
+                <w:between w:val="none" w:sz="0" w:space="0" w:color="auto"/>
+              </w:pBdr>
+              <w:jc w:val="center"/>
+              <w:rPr>
+                <w:rFonts w:ascii="Arial" w:hAnsi="Arial" w:cs="Arial"/>
+                <w:sz w:val="24"/>
+                <w:szCs w:val="24"/>
+              </w:rPr>
+            </w:pPr>
+            <w:r>
+              <w:rPr>
+                <w:rFonts w:ascii="Arial" w:hAnsi="Arial" w:cs="Arial"/>
+                <w:sz w:val="24"/>
+                <w:szCs w:val="24"/>
+              </w:rPr>
+              <w:t>Descripción Módulos</w:t>
+            </w:r>
+          </w:p>
+        </w:tc>
+        <w:tc>
+          <w:tcPr>
+            <w:tcW w:w="2245" w:type="dxa"/>
+          </w:tcPr>
+          <w:p>
+            <w:pPr>
+              <w:pStyle w:val="NoSpacing"/>
+              <w:pBdr>
+                <w:top w:val="none" w:sz="0" w:space="0" w:color="auto"/>
+                <w:left w:val="none" w:sz="0" w:space="0" w:color="auto"/>
+                <w:bottom w:val="none" w:sz="0" w:space="0" w:color="auto"/>
+                <w:right w:val="none" w:sz="0" w:space="0" w:color="auto"/>
+                <w:between w:val="none" w:sz="0" w:space="0" w:color="auto"/>
+              </w:pBdr>
+              <w:jc w:val="center"/>
+              <w:rPr>
+                <w:rFonts w:ascii="Arial" w:hAnsi="Arial" w:cs="Arial"/>
+                <w:sz w:val="24"/>
+                <w:szCs w:val="24"/>
+              </w:rPr>
+            </w:pPr>
+            <w:r>
+              <w:rPr>
+                <w:rFonts w:ascii="Arial" w:hAnsi="Arial" w:cs="Arial"/>
+                <w:sz w:val="24"/>
+                <w:szCs w:val="24"/>
+              </w:rPr>
+              <w:t>08/11/2018</w:t>
+            </w:r>
+          </w:p>
+        </w:tc>
+      </w:tr>
+      <w:tr>
+        <w:tc>
+          <w:tcPr>
+            <w:tcW w:w="2244" w:type="dxa"/>
+          </w:tcPr>
+          <w:p>
+            <w:pPr>
+              <w:pStyle w:val="NoSpacing"/>
+              <w:pBdr>
+                <w:top w:val="none" w:sz="0" w:space="0" w:color="auto"/>
+                <w:left w:val="none" w:sz="0" w:space="0" w:color="auto"/>
+                <w:bottom w:val="none" w:sz="0" w:space="0" w:color="auto"/>
+                <w:right w:val="none" w:sz="0" w:space="0" w:color="auto"/>
+                <w:between w:val="none" w:sz="0" w:space="0" w:color="auto"/>
+              </w:pBdr>
+              <w:jc w:val="both"/>
+              <w:rPr>
+                <w:rFonts w:ascii="Arial" w:hAnsi="Arial" w:cs="Arial"/>
+                <w:sz w:val="24"/>
+                <w:szCs w:val="24"/>
+              </w:rPr>
+            </w:pPr>
+          </w:p>
+        </w:tc>
+        <w:tc>
+          <w:tcPr>
+            <w:tcW w:w="2244" w:type="dxa"/>
+          </w:tcPr>
+          <w:p>
+            <w:pPr>
+              <w:pStyle w:val="NoSpacing"/>
+              <w:pBdr>
+                <w:top w:val="none" w:sz="0" w:space="0" w:color="auto"/>
+                <w:left w:val="none" w:sz="0" w:space="0" w:color="auto"/>
+                <w:bottom w:val="none" w:sz="0" w:space="0" w:color="auto"/>
+                <w:right w:val="none" w:sz="0" w:space="0" w:color="auto"/>
+                <w:between w:val="none" w:sz="0" w:space="0" w:color="auto"/>
+              </w:pBdr>
+              <w:jc w:val="both"/>
+              <w:rPr>
+                <w:rFonts w:ascii="Arial" w:hAnsi="Arial" w:cs="Arial"/>
+                <w:sz w:val="24"/>
+                <w:szCs w:val="24"/>
+              </w:rPr>
+            </w:pPr>
+          </w:p>
+        </w:tc>
+        <w:tc>
+          <w:tcPr>
+            <w:tcW w:w="2245" w:type="dxa"/>
+          </w:tcPr>
+          <w:p>
+            <w:pPr>
+              <w:pStyle w:val="NoSpacing"/>
+              <w:pBdr>
+                <w:top w:val="none" w:sz="0" w:space="0" w:color="auto"/>
+                <w:left w:val="none" w:sz="0" w:space="0" w:color="auto"/>
+                <w:bottom w:val="none" w:sz="0" w:space="0" w:color="auto"/>
+                <w:right w:val="none" w:sz="0" w:space="0" w:color="auto"/>
+                <w:between w:val="none" w:sz="0" w:space="0" w:color="auto"/>
+              </w:pBdr>
+              <w:jc w:val="both"/>
+              <w:rPr>
+                <w:rFonts w:ascii="Arial" w:hAnsi="Arial" w:cs="Arial"/>
+                <w:sz w:val="24"/>
+                <w:szCs w:val="24"/>
+              </w:rPr>
+            </w:pPr>
+          </w:p>
+        </w:tc>
+        <w:tc>
+          <w:tcPr>
+            <w:tcW w:w="2245" w:type="dxa"/>
+          </w:tcPr>
+          <w:p>
+            <w:pPr>
+              <w:pStyle w:val="NoSpacing"/>
+              <w:pBdr>
+                <w:top w:val="none" w:sz="0" w:space="0" w:color="auto"/>
+                <w:left w:val="none" w:sz="0" w:space="0" w:color="auto"/>
+                <w:bottom w:val="none" w:sz="0" w:space="0" w:color="auto"/>
+                <w:right w:val="none" w:sz="0" w:space="0" w:color="auto"/>
+                <w:between w:val="none" w:sz="0" w:space="0" w:color="auto"/>
+              </w:pBdr>
+              <w:jc w:val="both"/>
               <w:rPr>
                 <w:rFonts w:ascii="Arial" w:hAnsi="Arial" w:cs="Arial"/>
                 <w:sz w:val="24"/>
@@ -807,125 +1035,7 @@
           </w:tcPr>
           <w:p>
             <w:pPr>
-              <w:pStyle w:val="Sinespaciado"/>
-              <w:pBdr>
-                <w:top w:val="none" w:sz="0" w:space="0" w:color="auto"/>
-                <w:left w:val="none" w:sz="0" w:space="0" w:color="auto"/>
-                <w:bottom w:val="none" w:sz="0" w:space="0" w:color="auto"/>
-                <w:right w:val="none" w:sz="0" w:space="0" w:color="auto"/>
-                <w:between w:val="none" w:sz="0" w:space="0" w:color="auto"/>
-              </w:pBdr>
-              <w:jc w:val="both"/>
-              <w:rPr>
-                <w:rFonts w:ascii="Arial" w:hAnsi="Arial" w:cs="Arial"/>
-                <w:sz w:val="24"/>
-                <w:szCs w:val="24"/>
-              </w:rPr>
-            </w:pPr>
-            <w:r>
-              <w:rPr>
-                <w:rFonts w:ascii="Arial" w:hAnsi="Arial" w:cs="Arial"/>
-                <w:sz w:val="24"/>
-                <w:szCs w:val="24"/>
-              </w:rPr>
-              <w:t>Javier Medina C</w:t>
-            </w:r>
-          </w:p>
-        </w:tc>
-        <w:tc>
-          <w:tcPr>
-            <w:tcW w:w="2244" w:type="dxa"/>
-          </w:tcPr>
-          <w:p>
-            <w:pPr>
-              <w:pStyle w:val="Sinespaciado"/>
-              <w:pBdr>
-                <w:top w:val="none" w:sz="0" w:space="0" w:color="auto"/>
-                <w:left w:val="none" w:sz="0" w:space="0" w:color="auto"/>
-                <w:bottom w:val="none" w:sz="0" w:space="0" w:color="auto"/>
-                <w:right w:val="none" w:sz="0" w:space="0" w:color="auto"/>
-                <w:between w:val="none" w:sz="0" w:space="0" w:color="auto"/>
-              </w:pBdr>
-              <w:jc w:val="center"/>
-              <w:rPr>
-                <w:rFonts w:ascii="Arial" w:hAnsi="Arial" w:cs="Arial"/>
-                <w:sz w:val="24"/>
-                <w:szCs w:val="24"/>
-              </w:rPr>
-            </w:pPr>
-            <w:r>
-              <w:rPr>
-                <w:rFonts w:ascii="Arial" w:hAnsi="Arial" w:cs="Arial"/>
-                <w:sz w:val="24"/>
-                <w:szCs w:val="24"/>
-              </w:rPr>
-              <w:t>1.1</w:t>
-            </w:r>
-          </w:p>
-        </w:tc>
-        <w:tc>
-          <w:tcPr>
-            <w:tcW w:w="2245" w:type="dxa"/>
-          </w:tcPr>
-          <w:p>
-            <w:pPr>
-              <w:pStyle w:val="Sinespaciado"/>
-              <w:pBdr>
-                <w:top w:val="none" w:sz="0" w:space="0" w:color="auto"/>
-                <w:left w:val="none" w:sz="0" w:space="0" w:color="auto"/>
-                <w:bottom w:val="none" w:sz="0" w:space="0" w:color="auto"/>
-                <w:right w:val="none" w:sz="0" w:space="0" w:color="auto"/>
-                <w:between w:val="none" w:sz="0" w:space="0" w:color="auto"/>
-              </w:pBdr>
-              <w:jc w:val="center"/>
-              <w:rPr>
-                <w:rFonts w:ascii="Arial" w:hAnsi="Arial" w:cs="Arial"/>
-                <w:sz w:val="24"/>
-                <w:szCs w:val="24"/>
-              </w:rPr>
-            </w:pPr>
-            <w:r>
-              <w:rPr>
-                <w:rFonts w:ascii="Arial" w:hAnsi="Arial" w:cs="Arial"/>
-                <w:sz w:val="24"/>
-                <w:szCs w:val="24"/>
-              </w:rPr>
-              <w:t>Descripción Módulos</w:t>
-            </w:r>
-          </w:p>
-        </w:tc>
-        <w:tc>
-          <w:tcPr>
-            <w:tcW w:w="2245" w:type="dxa"/>
-          </w:tcPr>
-          <w:p>
-            <w:pPr>
-              <w:pStyle w:val="Sinespaciado"/>
-              <w:pBdr>
-                <w:top w:val="none" w:sz="0" w:space="0" w:color="auto"/>
-                <w:left w:val="none" w:sz="0" w:space="0" w:color="auto"/>
-                <w:bottom w:val="none" w:sz="0" w:space="0" w:color="auto"/>
-                <w:right w:val="none" w:sz="0" w:space="0" w:color="auto"/>
-                <w:between w:val="none" w:sz="0" w:space="0" w:color="auto"/>
-              </w:pBdr>
-              <w:jc w:val="both"/>
-              <w:rPr>
-                <w:rFonts w:ascii="Arial" w:hAnsi="Arial" w:cs="Arial"/>
-                <w:sz w:val="24"/>
-                <w:szCs w:val="24"/>
-              </w:rPr>
-            </w:pPr>
-          </w:p>
-        </w:tc>
-      </w:tr>
-      <w:tr>
-        <w:tc>
-          <w:tcPr>
-            <w:tcW w:w="2244" w:type="dxa"/>
-          </w:tcPr>
-          <w:p>
-            <w:pPr>
-              <w:pStyle w:val="Sinespaciado"/>
+              <w:pStyle w:val="NoSpacing"/>
               <w:pBdr>
                 <w:top w:val="none" w:sz="0" w:space="0" w:color="auto"/>
                 <w:left w:val="none" w:sz="0" w:space="0" w:color="auto"/>
@@ -948,7 +1058,7 @@
           </w:tcPr>
           <w:p>
             <w:pPr>
-              <w:pStyle w:val="Sinespaciado"/>
+              <w:pStyle w:val="NoSpacing"/>
               <w:pBdr>
                 <w:top w:val="none" w:sz="0" w:space="0" w:color="auto"/>
                 <w:left w:val="none" w:sz="0" w:space="0" w:color="auto"/>
@@ -971,7 +1081,7 @@
           </w:tcPr>
           <w:p>
             <w:pPr>
-              <w:pStyle w:val="Sinespaciado"/>
+              <w:pStyle w:val="NoSpacing"/>
               <w:pBdr>
                 <w:top w:val="none" w:sz="0" w:space="0" w:color="auto"/>
                 <w:left w:val="none" w:sz="0" w:space="0" w:color="auto"/>
@@ -994,7 +1104,7 @@
           </w:tcPr>
           <w:p>
             <w:pPr>
-              <w:pStyle w:val="Sinespaciado"/>
+              <w:pStyle w:val="NoSpacing"/>
               <w:pBdr>
                 <w:top w:val="none" w:sz="0" w:space="0" w:color="auto"/>
                 <w:left w:val="none" w:sz="0" w:space="0" w:color="auto"/>
@@ -1012,140 +1122,46 @@
           </w:p>
         </w:tc>
       </w:tr>
-      <w:tr>
-        <w:tc>
-          <w:tcPr>
-            <w:tcW w:w="2244" w:type="dxa"/>
-          </w:tcPr>
-          <w:p>
-            <w:pPr>
-              <w:pStyle w:val="Sinespaciado"/>
-              <w:pBdr>
-                <w:top w:val="none" w:sz="0" w:space="0" w:color="auto"/>
-                <w:left w:val="none" w:sz="0" w:space="0" w:color="auto"/>
-                <w:bottom w:val="none" w:sz="0" w:space="0" w:color="auto"/>
-                <w:right w:val="none" w:sz="0" w:space="0" w:color="auto"/>
-                <w:between w:val="none" w:sz="0" w:space="0" w:color="auto"/>
-              </w:pBdr>
-              <w:jc w:val="both"/>
-              <w:rPr>
-                <w:rFonts w:ascii="Arial" w:hAnsi="Arial" w:cs="Arial"/>
-                <w:sz w:val="24"/>
-                <w:szCs w:val="24"/>
-              </w:rPr>
-            </w:pPr>
-          </w:p>
-        </w:tc>
-        <w:tc>
-          <w:tcPr>
-            <w:tcW w:w="2244" w:type="dxa"/>
-          </w:tcPr>
-          <w:p>
-            <w:pPr>
-              <w:pStyle w:val="Sinespaciado"/>
-              <w:pBdr>
-                <w:top w:val="none" w:sz="0" w:space="0" w:color="auto"/>
-                <w:left w:val="none" w:sz="0" w:space="0" w:color="auto"/>
-                <w:bottom w:val="none" w:sz="0" w:space="0" w:color="auto"/>
-                <w:right w:val="none" w:sz="0" w:space="0" w:color="auto"/>
-                <w:between w:val="none" w:sz="0" w:space="0" w:color="auto"/>
-              </w:pBdr>
-              <w:jc w:val="both"/>
-              <w:rPr>
-                <w:rFonts w:ascii="Arial" w:hAnsi="Arial" w:cs="Arial"/>
-                <w:sz w:val="24"/>
-                <w:szCs w:val="24"/>
-              </w:rPr>
-            </w:pPr>
-          </w:p>
-        </w:tc>
-        <w:tc>
-          <w:tcPr>
-            <w:tcW w:w="2245" w:type="dxa"/>
-          </w:tcPr>
-          <w:p>
-            <w:pPr>
-              <w:pStyle w:val="Sinespaciado"/>
-              <w:pBdr>
-                <w:top w:val="none" w:sz="0" w:space="0" w:color="auto"/>
-                <w:left w:val="none" w:sz="0" w:space="0" w:color="auto"/>
-                <w:bottom w:val="none" w:sz="0" w:space="0" w:color="auto"/>
-                <w:right w:val="none" w:sz="0" w:space="0" w:color="auto"/>
-                <w:between w:val="none" w:sz="0" w:space="0" w:color="auto"/>
-              </w:pBdr>
-              <w:jc w:val="both"/>
-              <w:rPr>
-                <w:rFonts w:ascii="Arial" w:hAnsi="Arial" w:cs="Arial"/>
-                <w:sz w:val="24"/>
-                <w:szCs w:val="24"/>
-              </w:rPr>
-            </w:pPr>
-          </w:p>
-        </w:tc>
-        <w:tc>
-          <w:tcPr>
-            <w:tcW w:w="2245" w:type="dxa"/>
-          </w:tcPr>
-          <w:p>
-            <w:pPr>
-              <w:pStyle w:val="Sinespaciado"/>
-              <w:pBdr>
-                <w:top w:val="none" w:sz="0" w:space="0" w:color="auto"/>
-                <w:left w:val="none" w:sz="0" w:space="0" w:color="auto"/>
-                <w:bottom w:val="none" w:sz="0" w:space="0" w:color="auto"/>
-                <w:right w:val="none" w:sz="0" w:space="0" w:color="auto"/>
-                <w:between w:val="none" w:sz="0" w:space="0" w:color="auto"/>
-              </w:pBdr>
-              <w:jc w:val="both"/>
-              <w:rPr>
-                <w:rFonts w:ascii="Arial" w:hAnsi="Arial" w:cs="Arial"/>
-                <w:sz w:val="24"/>
-                <w:szCs w:val="24"/>
-              </w:rPr>
-            </w:pPr>
-          </w:p>
-        </w:tc>
-      </w:tr>
     </w:tbl>
     <w:p>
       <w:pPr>
-        <w:pStyle w:val="Sinespaciado"/>
-        <w:ind w:left="720"/>
-        <w:jc w:val="both"/>
-        <w:rPr>
-          <w:rFonts w:ascii="Arial" w:hAnsi="Arial" w:cs="Arial"/>
-          <w:sz w:val="24"/>
-          <w:szCs w:val="24"/>
-        </w:rPr>
-      </w:pPr>
-    </w:p>
-    <w:p>
-      <w:pPr>
-        <w:pStyle w:val="Sinespaciado"/>
-        <w:ind w:left="720"/>
-        <w:jc w:val="both"/>
-        <w:rPr>
-          <w:rFonts w:ascii="Arial" w:hAnsi="Arial" w:cs="Arial"/>
-          <w:sz w:val="24"/>
-          <w:szCs w:val="24"/>
-        </w:rPr>
-      </w:pPr>
-    </w:p>
-    <w:p>
-      <w:pPr>
-        <w:pStyle w:val="Sinespaciado"/>
-        <w:ind w:left="720"/>
-        <w:jc w:val="both"/>
-        <w:rPr>
-          <w:rFonts w:ascii="Arial" w:hAnsi="Arial" w:cs="Arial"/>
-          <w:sz w:val="24"/>
-          <w:szCs w:val="24"/>
-        </w:rPr>
-      </w:pPr>
-    </w:p>
-    <w:p>
-      <w:pPr>
-        <w:pStyle w:val="Sinespaciado"/>
+        <w:pStyle w:val="NoSpacing"/>
+        <w:ind w:left="720"/>
+        <w:jc w:val="both"/>
+        <w:rPr>
+          <w:rFonts w:ascii="Arial" w:hAnsi="Arial" w:cs="Arial"/>
+          <w:sz w:val="24"/>
+          <w:szCs w:val="24"/>
+        </w:rPr>
+      </w:pPr>
+    </w:p>
+    <w:p>
+      <w:pPr>
+        <w:pStyle w:val="NoSpacing"/>
+        <w:ind w:left="720"/>
+        <w:jc w:val="both"/>
+        <w:rPr>
+          <w:rFonts w:ascii="Arial" w:hAnsi="Arial" w:cs="Arial"/>
+          <w:sz w:val="24"/>
+          <w:szCs w:val="24"/>
+        </w:rPr>
+      </w:pPr>
+    </w:p>
+    <w:p>
+      <w:pPr>
+        <w:pStyle w:val="NoSpacing"/>
+        <w:ind w:left="720"/>
+        <w:jc w:val="both"/>
+        <w:rPr>
+          <w:rFonts w:ascii="Arial" w:hAnsi="Arial" w:cs="Arial"/>
+          <w:sz w:val="24"/>
+          <w:szCs w:val="24"/>
+        </w:rPr>
+      </w:pPr>
+    </w:p>
+    <w:p>
+      <w:pPr>
+        <w:pStyle w:val="NoSpacing"/>
         <w:ind w:left="720"/>
         <w:jc w:val="both"/>
         <w:rPr>
@@ -1155,10 +1171,12 @@
           <w:szCs w:val="24"/>
         </w:rPr>
       </w:pPr>
-    </w:p>
-    <w:p>
-      <w:pPr>
-        <w:pStyle w:val="Sinespaciado"/>
+      <w:bookmarkStart w:id="0" w:name="_GoBack"/>
+      <w:bookmarkEnd w:id="0"/>
+    </w:p>
+    <w:p>
+      <w:pPr>
+        <w:pStyle w:val="NoSpacing"/>
         <w:ind w:left="720"/>
         <w:jc w:val="both"/>
         <w:rPr>
@@ -1180,7 +1198,7 @@
     </w:p>
     <w:p>
       <w:pPr>
-        <w:pStyle w:val="Sinespaciado"/>
+        <w:pStyle w:val="NoSpacing"/>
         <w:ind w:left="720"/>
         <w:jc w:val="both"/>
         <w:rPr>
@@ -1193,19 +1211,19 @@
     </w:p>
     <w:p>
       <w:pPr>
-        <w:pStyle w:val="Sinespaciado"/>
-        <w:ind w:left="720"/>
-        <w:jc w:val="both"/>
-        <w:rPr>
-          <w:rFonts w:ascii="Arial" w:hAnsi="Arial" w:cs="Arial"/>
-          <w:sz w:val="24"/>
-          <w:szCs w:val="24"/>
-        </w:rPr>
-      </w:pPr>
-    </w:p>
-    <w:p>
-      <w:pPr>
-        <w:pStyle w:val="Sinespaciado"/>
+        <w:pStyle w:val="NoSpacing"/>
+        <w:ind w:left="720"/>
+        <w:jc w:val="both"/>
+        <w:rPr>
+          <w:rFonts w:ascii="Arial" w:hAnsi="Arial" w:cs="Arial"/>
+          <w:sz w:val="24"/>
+          <w:szCs w:val="24"/>
+        </w:rPr>
+      </w:pPr>
+    </w:p>
+    <w:p>
+      <w:pPr>
+        <w:pStyle w:val="NoSpacing"/>
         <w:ind w:left="720"/>
         <w:jc w:val="both"/>
         <w:rPr>
@@ -1219,7 +1237,7 @@
           <w:noProof/>
         </w:rPr>
         <w:drawing>
-          <wp:inline distT="0" distB="0" distL="0" distR="0">
+          <wp:inline distT="0" distB="0" distL="0" distR="0" wp14:anchorId="37C1C310" wp14:editId="1F64FD8E">
             <wp:extent cx="4347798" cy="2179320"/>
             <wp:effectExtent l="0" t="0" r="0" b="0"/>
             <wp:docPr id="2" name="Imagen 2"/>
@@ -1270,127 +1288,127 @@
     </w:p>
     <w:p>
       <w:pPr>
-        <w:pStyle w:val="Sinespaciado"/>
-        <w:ind w:left="720"/>
-        <w:jc w:val="both"/>
-        <w:rPr>
-          <w:rFonts w:ascii="Arial" w:hAnsi="Arial" w:cs="Arial"/>
-          <w:sz w:val="24"/>
-          <w:szCs w:val="24"/>
-        </w:rPr>
-      </w:pPr>
-    </w:p>
-    <w:p>
-      <w:pPr>
-        <w:pStyle w:val="Sinespaciado"/>
-        <w:ind w:left="720"/>
-        <w:jc w:val="both"/>
-        <w:rPr>
-          <w:rFonts w:ascii="Arial" w:hAnsi="Arial" w:cs="Arial"/>
-          <w:sz w:val="24"/>
-          <w:szCs w:val="24"/>
-        </w:rPr>
-      </w:pPr>
-    </w:p>
-    <w:p>
-      <w:pPr>
-        <w:pStyle w:val="Sinespaciado"/>
-        <w:ind w:left="720"/>
-        <w:jc w:val="both"/>
-        <w:rPr>
-          <w:rFonts w:ascii="Arial" w:hAnsi="Arial" w:cs="Arial"/>
-          <w:sz w:val="24"/>
-          <w:szCs w:val="24"/>
-        </w:rPr>
-      </w:pPr>
-    </w:p>
-    <w:p>
-      <w:pPr>
-        <w:pStyle w:val="Sinespaciado"/>
-        <w:ind w:left="720"/>
-        <w:jc w:val="both"/>
-        <w:rPr>
-          <w:rFonts w:ascii="Arial" w:hAnsi="Arial" w:cs="Arial"/>
-          <w:sz w:val="24"/>
-          <w:szCs w:val="24"/>
-        </w:rPr>
-      </w:pPr>
-    </w:p>
-    <w:p>
-      <w:pPr>
-        <w:pStyle w:val="Sinespaciado"/>
-        <w:ind w:left="720"/>
-        <w:jc w:val="both"/>
-        <w:rPr>
-          <w:rFonts w:ascii="Arial" w:hAnsi="Arial" w:cs="Arial"/>
-          <w:sz w:val="24"/>
-          <w:szCs w:val="24"/>
-        </w:rPr>
-      </w:pPr>
-    </w:p>
-    <w:p>
-      <w:pPr>
-        <w:pStyle w:val="Sinespaciado"/>
-        <w:ind w:left="720"/>
-        <w:jc w:val="both"/>
-        <w:rPr>
-          <w:rFonts w:ascii="Arial" w:hAnsi="Arial" w:cs="Arial"/>
-          <w:sz w:val="24"/>
-          <w:szCs w:val="24"/>
-        </w:rPr>
-      </w:pPr>
-    </w:p>
-    <w:p>
-      <w:pPr>
-        <w:pStyle w:val="Sinespaciado"/>
-        <w:ind w:left="720"/>
-        <w:jc w:val="both"/>
-        <w:rPr>
-          <w:rFonts w:ascii="Arial" w:hAnsi="Arial" w:cs="Arial"/>
-          <w:sz w:val="24"/>
-          <w:szCs w:val="24"/>
-        </w:rPr>
-      </w:pPr>
-    </w:p>
-    <w:p>
-      <w:pPr>
-        <w:pStyle w:val="Sinespaciado"/>
-        <w:ind w:left="720"/>
-        <w:jc w:val="both"/>
-        <w:rPr>
-          <w:rFonts w:ascii="Arial" w:hAnsi="Arial" w:cs="Arial"/>
-          <w:sz w:val="24"/>
-          <w:szCs w:val="24"/>
-        </w:rPr>
-      </w:pPr>
-    </w:p>
-    <w:p>
-      <w:pPr>
-        <w:pStyle w:val="Sinespaciado"/>
-        <w:ind w:left="720"/>
-        <w:jc w:val="both"/>
-        <w:rPr>
-          <w:rFonts w:ascii="Arial" w:hAnsi="Arial" w:cs="Arial"/>
-          <w:sz w:val="24"/>
-          <w:szCs w:val="24"/>
-        </w:rPr>
-      </w:pPr>
-    </w:p>
-    <w:p>
-      <w:pPr>
-        <w:pStyle w:val="Sinespaciado"/>
-        <w:ind w:left="720"/>
-        <w:jc w:val="both"/>
-        <w:rPr>
-          <w:rFonts w:ascii="Arial" w:hAnsi="Arial" w:cs="Arial"/>
-          <w:sz w:val="24"/>
-          <w:szCs w:val="24"/>
-        </w:rPr>
-      </w:pPr>
-    </w:p>
-    <w:p>
-      <w:pPr>
-        <w:pStyle w:val="Sinespaciado"/>
+        <w:pStyle w:val="NoSpacing"/>
+        <w:ind w:left="720"/>
+        <w:jc w:val="both"/>
+        <w:rPr>
+          <w:rFonts w:ascii="Arial" w:hAnsi="Arial" w:cs="Arial"/>
+          <w:sz w:val="24"/>
+          <w:szCs w:val="24"/>
+        </w:rPr>
+      </w:pPr>
+    </w:p>
+    <w:p>
+      <w:pPr>
+        <w:pStyle w:val="NoSpacing"/>
+        <w:ind w:left="720"/>
+        <w:jc w:val="both"/>
+        <w:rPr>
+          <w:rFonts w:ascii="Arial" w:hAnsi="Arial" w:cs="Arial"/>
+          <w:sz w:val="24"/>
+          <w:szCs w:val="24"/>
+        </w:rPr>
+      </w:pPr>
+    </w:p>
+    <w:p>
+      <w:pPr>
+        <w:pStyle w:val="NoSpacing"/>
+        <w:ind w:left="720"/>
+        <w:jc w:val="both"/>
+        <w:rPr>
+          <w:rFonts w:ascii="Arial" w:hAnsi="Arial" w:cs="Arial"/>
+          <w:sz w:val="24"/>
+          <w:szCs w:val="24"/>
+        </w:rPr>
+      </w:pPr>
+    </w:p>
+    <w:p>
+      <w:pPr>
+        <w:pStyle w:val="NoSpacing"/>
+        <w:ind w:left="720"/>
+        <w:jc w:val="both"/>
+        <w:rPr>
+          <w:rFonts w:ascii="Arial" w:hAnsi="Arial" w:cs="Arial"/>
+          <w:sz w:val="24"/>
+          <w:szCs w:val="24"/>
+        </w:rPr>
+      </w:pPr>
+    </w:p>
+    <w:p>
+      <w:pPr>
+        <w:pStyle w:val="NoSpacing"/>
+        <w:ind w:left="720"/>
+        <w:jc w:val="both"/>
+        <w:rPr>
+          <w:rFonts w:ascii="Arial" w:hAnsi="Arial" w:cs="Arial"/>
+          <w:sz w:val="24"/>
+          <w:szCs w:val="24"/>
+        </w:rPr>
+      </w:pPr>
+    </w:p>
+    <w:p>
+      <w:pPr>
+        <w:pStyle w:val="NoSpacing"/>
+        <w:ind w:left="720"/>
+        <w:jc w:val="both"/>
+        <w:rPr>
+          <w:rFonts w:ascii="Arial" w:hAnsi="Arial" w:cs="Arial"/>
+          <w:sz w:val="24"/>
+          <w:szCs w:val="24"/>
+        </w:rPr>
+      </w:pPr>
+    </w:p>
+    <w:p>
+      <w:pPr>
+        <w:pStyle w:val="NoSpacing"/>
+        <w:ind w:left="720"/>
+        <w:jc w:val="both"/>
+        <w:rPr>
+          <w:rFonts w:ascii="Arial" w:hAnsi="Arial" w:cs="Arial"/>
+          <w:sz w:val="24"/>
+          <w:szCs w:val="24"/>
+        </w:rPr>
+      </w:pPr>
+    </w:p>
+    <w:p>
+      <w:pPr>
+        <w:pStyle w:val="NoSpacing"/>
+        <w:ind w:left="720"/>
+        <w:jc w:val="both"/>
+        <w:rPr>
+          <w:rFonts w:ascii="Arial" w:hAnsi="Arial" w:cs="Arial"/>
+          <w:sz w:val="24"/>
+          <w:szCs w:val="24"/>
+        </w:rPr>
+      </w:pPr>
+    </w:p>
+    <w:p>
+      <w:pPr>
+        <w:pStyle w:val="NoSpacing"/>
+        <w:ind w:left="720"/>
+        <w:jc w:val="both"/>
+        <w:rPr>
+          <w:rFonts w:ascii="Arial" w:hAnsi="Arial" w:cs="Arial"/>
+          <w:sz w:val="24"/>
+          <w:szCs w:val="24"/>
+        </w:rPr>
+      </w:pPr>
+    </w:p>
+    <w:p>
+      <w:pPr>
+        <w:pStyle w:val="NoSpacing"/>
+        <w:ind w:left="720"/>
+        <w:jc w:val="both"/>
+        <w:rPr>
+          <w:rFonts w:ascii="Arial" w:hAnsi="Arial" w:cs="Arial"/>
+          <w:sz w:val="24"/>
+          <w:szCs w:val="24"/>
+        </w:rPr>
+      </w:pPr>
+    </w:p>
+    <w:p>
+      <w:pPr>
+        <w:pStyle w:val="NoSpacing"/>
         <w:ind w:left="720"/>
         <w:jc w:val="both"/>
         <w:rPr>
@@ -1412,7 +1430,7 @@
     </w:p>
     <w:p>
       <w:pPr>
-        <w:pStyle w:val="Sinespaciado"/>
+        <w:pStyle w:val="NoSpacing"/>
         <w:ind w:left="720"/>
         <w:jc w:val="both"/>
         <w:rPr>
@@ -1425,7 +1443,7 @@
     </w:p>
     <w:p>
       <w:pPr>
-        <w:pStyle w:val="Sinespaciado"/>
+        <w:pStyle w:val="NoSpacing"/>
         <w:ind w:left="720"/>
         <w:jc w:val="both"/>
         <w:rPr>
@@ -1462,19 +1480,19 @@
     </w:p>
     <w:p>
       <w:pPr>
-        <w:pStyle w:val="Sinespaciado"/>
-        <w:ind w:left="720"/>
-        <w:jc w:val="both"/>
-        <w:rPr>
-          <w:rFonts w:ascii="Arial" w:hAnsi="Arial" w:cs="Arial"/>
-          <w:sz w:val="24"/>
-          <w:szCs w:val="24"/>
-        </w:rPr>
-      </w:pPr>
-    </w:p>
-    <w:p>
-      <w:pPr>
-        <w:pStyle w:val="Sinespaciado"/>
+        <w:pStyle w:val="NoSpacing"/>
+        <w:ind w:left="720"/>
+        <w:jc w:val="both"/>
+        <w:rPr>
+          <w:rFonts w:ascii="Arial" w:hAnsi="Arial" w:cs="Arial"/>
+          <w:sz w:val="24"/>
+          <w:szCs w:val="24"/>
+        </w:rPr>
+      </w:pPr>
+    </w:p>
+    <w:p>
+      <w:pPr>
+        <w:pStyle w:val="NoSpacing"/>
         <w:ind w:left="720"/>
         <w:jc w:val="both"/>
         <w:rPr>
@@ -1518,12 +1536,10 @@
         </w:rPr>
         <w:t>.</w:t>
       </w:r>
-      <w:bookmarkStart w:id="0" w:name="_GoBack"/>
-      <w:bookmarkEnd w:id="0"/>
-    </w:p>
-    <w:p>
-      <w:pPr>
-        <w:pStyle w:val="Sinespaciado"/>
+    </w:p>
+    <w:p>
+      <w:pPr>
+        <w:pStyle w:val="NoSpacing"/>
         <w:ind w:left="720"/>
         <w:jc w:val="both"/>
         <w:rPr>
@@ -1536,7 +1552,7 @@
     </w:p>
     <w:p>
       <w:pPr>
-        <w:pStyle w:val="Sinespaciado"/>
+        <w:pStyle w:val="NoSpacing"/>
         <w:ind w:left="720"/>
         <w:jc w:val="both"/>
         <w:rPr>
@@ -1608,7 +1624,7 @@
     </w:p>
     <w:p>
       <w:pPr>
-        <w:pStyle w:val="Sinespaciado"/>
+        <w:pStyle w:val="NoSpacing"/>
         <w:ind w:left="720"/>
         <w:jc w:val="both"/>
         <w:rPr>
@@ -1621,7 +1637,7 @@
     </w:p>
     <w:p>
       <w:pPr>
-        <w:pStyle w:val="Sinespaciado"/>
+        <w:pStyle w:val="NoSpacing"/>
         <w:ind w:left="720"/>
         <w:jc w:val="both"/>
         <w:rPr>
@@ -1659,91 +1675,91 @@
     </w:p>
     <w:p>
       <w:pPr>
-        <w:pStyle w:val="Sinespaciado"/>
-        <w:ind w:left="720"/>
-        <w:jc w:val="both"/>
-        <w:rPr>
-          <w:rFonts w:ascii="Arial" w:hAnsi="Arial" w:cs="Arial"/>
-          <w:sz w:val="24"/>
-          <w:szCs w:val="24"/>
-        </w:rPr>
-      </w:pPr>
-    </w:p>
-    <w:p>
-      <w:pPr>
-        <w:pStyle w:val="Sinespaciado"/>
-        <w:ind w:left="720"/>
-        <w:jc w:val="both"/>
-        <w:rPr>
-          <w:rFonts w:ascii="Arial" w:hAnsi="Arial" w:cs="Arial"/>
-          <w:sz w:val="24"/>
-          <w:szCs w:val="24"/>
-        </w:rPr>
-      </w:pPr>
-    </w:p>
-    <w:p>
-      <w:pPr>
-        <w:pStyle w:val="Sinespaciado"/>
-        <w:ind w:left="720"/>
-        <w:jc w:val="both"/>
-        <w:rPr>
-          <w:rFonts w:ascii="Arial" w:hAnsi="Arial" w:cs="Arial"/>
-          <w:sz w:val="24"/>
-          <w:szCs w:val="24"/>
-        </w:rPr>
-      </w:pPr>
-    </w:p>
-    <w:p>
-      <w:pPr>
-        <w:pStyle w:val="Sinespaciado"/>
-        <w:ind w:left="720"/>
-        <w:jc w:val="both"/>
-        <w:rPr>
-          <w:rFonts w:ascii="Arial" w:hAnsi="Arial" w:cs="Arial"/>
-          <w:sz w:val="24"/>
-          <w:szCs w:val="24"/>
-        </w:rPr>
-      </w:pPr>
-    </w:p>
-    <w:p>
-      <w:pPr>
-        <w:pStyle w:val="Sinespaciado"/>
-        <w:ind w:left="720"/>
-        <w:jc w:val="both"/>
-        <w:rPr>
-          <w:rFonts w:ascii="Arial" w:hAnsi="Arial" w:cs="Arial"/>
-          <w:sz w:val="24"/>
-          <w:szCs w:val="24"/>
-        </w:rPr>
-      </w:pPr>
-    </w:p>
-    <w:p>
-      <w:pPr>
-        <w:pStyle w:val="Sinespaciado"/>
-        <w:ind w:left="720"/>
-        <w:jc w:val="both"/>
-        <w:rPr>
-          <w:rFonts w:ascii="Arial" w:hAnsi="Arial" w:cs="Arial"/>
-          <w:sz w:val="24"/>
-          <w:szCs w:val="24"/>
-        </w:rPr>
-      </w:pPr>
-    </w:p>
-    <w:p>
-      <w:pPr>
-        <w:pStyle w:val="Sinespaciado"/>
-        <w:ind w:left="720"/>
-        <w:jc w:val="both"/>
-        <w:rPr>
-          <w:rFonts w:ascii="Arial" w:hAnsi="Arial" w:cs="Arial"/>
-          <w:sz w:val="24"/>
-          <w:szCs w:val="24"/>
-        </w:rPr>
-      </w:pPr>
-    </w:p>
-    <w:p>
-      <w:pPr>
-        <w:pStyle w:val="Sinespaciado"/>
+        <w:pStyle w:val="NoSpacing"/>
+        <w:ind w:left="720"/>
+        <w:jc w:val="both"/>
+        <w:rPr>
+          <w:rFonts w:ascii="Arial" w:hAnsi="Arial" w:cs="Arial"/>
+          <w:sz w:val="24"/>
+          <w:szCs w:val="24"/>
+        </w:rPr>
+      </w:pPr>
+    </w:p>
+    <w:p>
+      <w:pPr>
+        <w:pStyle w:val="NoSpacing"/>
+        <w:ind w:left="720"/>
+        <w:jc w:val="both"/>
+        <w:rPr>
+          <w:rFonts w:ascii="Arial" w:hAnsi="Arial" w:cs="Arial"/>
+          <w:sz w:val="24"/>
+          <w:szCs w:val="24"/>
+        </w:rPr>
+      </w:pPr>
+    </w:p>
+    <w:p>
+      <w:pPr>
+        <w:pStyle w:val="NoSpacing"/>
+        <w:ind w:left="720"/>
+        <w:jc w:val="both"/>
+        <w:rPr>
+          <w:rFonts w:ascii="Arial" w:hAnsi="Arial" w:cs="Arial"/>
+          <w:sz w:val="24"/>
+          <w:szCs w:val="24"/>
+        </w:rPr>
+      </w:pPr>
+    </w:p>
+    <w:p>
+      <w:pPr>
+        <w:pStyle w:val="NoSpacing"/>
+        <w:ind w:left="720"/>
+        <w:jc w:val="both"/>
+        <w:rPr>
+          <w:rFonts w:ascii="Arial" w:hAnsi="Arial" w:cs="Arial"/>
+          <w:sz w:val="24"/>
+          <w:szCs w:val="24"/>
+        </w:rPr>
+      </w:pPr>
+    </w:p>
+    <w:p>
+      <w:pPr>
+        <w:pStyle w:val="NoSpacing"/>
+        <w:ind w:left="720"/>
+        <w:jc w:val="both"/>
+        <w:rPr>
+          <w:rFonts w:ascii="Arial" w:hAnsi="Arial" w:cs="Arial"/>
+          <w:sz w:val="24"/>
+          <w:szCs w:val="24"/>
+        </w:rPr>
+      </w:pPr>
+    </w:p>
+    <w:p>
+      <w:pPr>
+        <w:pStyle w:val="NoSpacing"/>
+        <w:ind w:left="720"/>
+        <w:jc w:val="both"/>
+        <w:rPr>
+          <w:rFonts w:ascii="Arial" w:hAnsi="Arial" w:cs="Arial"/>
+          <w:sz w:val="24"/>
+          <w:szCs w:val="24"/>
+        </w:rPr>
+      </w:pPr>
+    </w:p>
+    <w:p>
+      <w:pPr>
+        <w:pStyle w:val="NoSpacing"/>
+        <w:ind w:left="720"/>
+        <w:jc w:val="both"/>
+        <w:rPr>
+          <w:rFonts w:ascii="Arial" w:hAnsi="Arial" w:cs="Arial"/>
+          <w:sz w:val="24"/>
+          <w:szCs w:val="24"/>
+        </w:rPr>
+      </w:pPr>
+    </w:p>
+    <w:p>
+      <w:pPr>
+        <w:pStyle w:val="NoSpacing"/>
         <w:ind w:left="720"/>
         <w:jc w:val="both"/>
         <w:rPr>
@@ -2131,6 +2147,7 @@
     <w:lsdException w:name="HTML Sample" w:semiHidden="1" w:unhideWhenUsed="1"/>
     <w:lsdException w:name="HTML Typewriter" w:semiHidden="1" w:unhideWhenUsed="1"/>
     <w:lsdException w:name="HTML Variable" w:semiHidden="1" w:unhideWhenUsed="1"/>
+    <w:lsdException w:name="Normal Table" w:semiHidden="1" w:unhideWhenUsed="1"/>
     <w:lsdException w:name="annotation subject" w:semiHidden="1" w:unhideWhenUsed="1"/>
     <w:lsdException w:name="No List" w:semiHidden="1" w:unhideWhenUsed="1"/>
     <w:lsdException w:name="Outline List 1" w:semiHidden="1" w:unhideWhenUsed="1"/>
@@ -2174,8 +2191,10 @@
     <w:lsdException w:name="Table Elegant" w:semiHidden="1" w:unhideWhenUsed="1"/>
     <w:lsdException w:name="Table Professional" w:semiHidden="1" w:unhideWhenUsed="1"/>
     <w:lsdException w:name="Table Subtle 1" w:semiHidden="1" w:unhideWhenUsed="1"/>
+    <w:lsdException w:name="Table Subtle 2" w:semiHidden="1" w:unhideWhenUsed="1"/>
     <w:lsdException w:name="Table Web 1" w:semiHidden="1" w:unhideWhenUsed="1"/>
     <w:lsdException w:name="Table Web 2" w:semiHidden="1" w:unhideWhenUsed="1"/>
+    <w:lsdException w:name="Table Web 3" w:semiHidden="1" w:unhideWhenUsed="1"/>
     <w:lsdException w:name="Balloon Text" w:semiHidden="1" w:unhideWhenUsed="1"/>
     <w:lsdException w:name="Table Grid" w:uiPriority="39"/>
     <w:lsdException w:name="Table Theme" w:semiHidden="1" w:unhideWhenUsed="1"/>
@@ -2402,7 +2421,7 @@
   <w:style w:type="paragraph" w:default="1" w:styleId="Normal">
     <w:name w:val="Normal"/>
   </w:style>
-  <w:style w:type="paragraph" w:styleId="Ttulo1">
+  <w:style w:type="paragraph" w:styleId="Heading1">
     <w:name w:val="heading 1"/>
     <w:basedOn w:val="Normal"/>
     <w:next w:val="Normal"/>
@@ -2418,7 +2437,7 @@
       <w:szCs w:val="48"/>
     </w:rPr>
   </w:style>
-  <w:style w:type="paragraph" w:styleId="Ttulo2">
+  <w:style w:type="paragraph" w:styleId="Heading2">
     <w:name w:val="heading 2"/>
     <w:basedOn w:val="Normal"/>
     <w:next w:val="Normal"/>
@@ -2434,7 +2453,7 @@
       <w:szCs w:val="36"/>
     </w:rPr>
   </w:style>
-  <w:style w:type="paragraph" w:styleId="Ttulo3">
+  <w:style w:type="paragraph" w:styleId="Heading3">
     <w:name w:val="heading 3"/>
     <w:basedOn w:val="Normal"/>
     <w:next w:val="Normal"/>
@@ -2450,7 +2469,7 @@
       <w:szCs w:val="28"/>
     </w:rPr>
   </w:style>
-  <w:style w:type="paragraph" w:styleId="Ttulo4">
+  <w:style w:type="paragraph" w:styleId="Heading4">
     <w:name w:val="heading 4"/>
     <w:basedOn w:val="Normal"/>
     <w:next w:val="Normal"/>
@@ -2466,7 +2485,7 @@
       <w:szCs w:val="24"/>
     </w:rPr>
   </w:style>
-  <w:style w:type="paragraph" w:styleId="Ttulo5">
+  <w:style w:type="paragraph" w:styleId="Heading5">
     <w:name w:val="heading 5"/>
     <w:basedOn w:val="Normal"/>
     <w:next w:val="Normal"/>
@@ -2480,7 +2499,7 @@
       <w:b/>
     </w:rPr>
   </w:style>
-  <w:style w:type="paragraph" w:styleId="Ttulo6">
+  <w:style w:type="paragraph" w:styleId="Heading6">
     <w:name w:val="heading 6"/>
     <w:basedOn w:val="Normal"/>
     <w:next w:val="Normal"/>
@@ -2496,13 +2515,13 @@
       <w:szCs w:val="20"/>
     </w:rPr>
   </w:style>
-  <w:style w:type="character" w:default="1" w:styleId="Fuentedeprrafopredeter">
+  <w:style w:type="character" w:default="1" w:styleId="DefaultParagraphFont">
     <w:name w:val="Default Paragraph Font"/>
     <w:uiPriority w:val="1"/>
     <w:semiHidden/>
     <w:unhideWhenUsed/>
   </w:style>
-  <w:style w:type="table" w:default="1" w:styleId="Tablanormal">
+  <w:style w:type="table" w:default="1" w:styleId="TableNormal">
     <w:name w:val="Normal Table"/>
     <w:uiPriority w:val="99"/>
     <w:semiHidden/>
@@ -2517,13 +2536,13 @@
       </w:tblCellMar>
     </w:tblPr>
   </w:style>
-  <w:style w:type="numbering" w:default="1" w:styleId="Sinlista">
+  <w:style w:type="numbering" w:default="1" w:styleId="NoList">
     <w:name w:val="No List"/>
     <w:uiPriority w:val="99"/>
     <w:semiHidden/>
     <w:unhideWhenUsed/>
   </w:style>
-  <w:style w:type="paragraph" w:styleId="Ttulo">
+  <w:style w:type="paragraph" w:styleId="Title">
     <w:name w:val="Title"/>
     <w:basedOn w:val="Normal"/>
     <w:next w:val="Normal"/>
@@ -2538,7 +2557,7 @@
       <w:szCs w:val="72"/>
     </w:rPr>
   </w:style>
-  <w:style w:type="paragraph" w:styleId="Subttulo">
+  <w:style w:type="paragraph" w:styleId="Subtitle">
     <w:name w:val="Subtitle"/>
     <w:basedOn w:val="Normal"/>
     <w:next w:val="Normal"/>
@@ -2556,7 +2575,7 @@
     </w:rPr>
   </w:style>
   <w:style w:type="table" w:customStyle="1" w:styleId="a">
-    <w:basedOn w:val="Tablanormal"/>
+    <w:basedOn w:val="TableNormal"/>
     <w:pPr>
       <w:spacing w:after="0" w:line="240" w:lineRule="auto"/>
     </w:pPr>
@@ -2569,7 +2588,7 @@
       </w:tblCellMar>
     </w:tblPr>
   </w:style>
-  <w:style w:type="paragraph" w:styleId="Sinespaciado">
+  <w:style w:type="paragraph" w:styleId="NoSpacing">
     <w:name w:val="No Spacing"/>
     <w:uiPriority w:val="1"/>
     <w:qFormat/>
@@ -2578,9 +2597,9 @@
       <w:spacing w:after="0" w:line="240" w:lineRule="auto"/>
     </w:pPr>
   </w:style>
-  <w:style w:type="table" w:styleId="Tablaconcuadrcula">
+  <w:style w:type="table" w:styleId="TableGrid">
     <w:name w:val="Table Grid"/>
-    <w:basedOn w:val="Tablanormal"/>
+    <w:basedOn w:val="TableNormal"/>
     <w:uiPriority w:val="39"/>
     <w:rsid w:val="007506BC"/>
     <w:pPr>

</xml_diff>